<commit_message>
Came up with core features and their transformations
</commit_message>
<xml_diff>
--- a/joshua-ting-individual-project/Individual-Final-Project-Report/joshua-ting-final-project.docx
+++ b/joshua-ting-individual-project/Individual-Final-Project-Report/joshua-ting-final-project.docx
@@ -77,11 +77,9 @@
           <w:numId w:val="1"/>
         </w:numPr>
       </w:pPr>
-      <w:proofErr w:type="spellStart"/>
       <w:r>
         <w:t>Catboost</w:t>
       </w:r>
-      <w:proofErr w:type="spellEnd"/>
     </w:p>
     <w:p>
       <w:pPr>
@@ -163,6 +161,62 @@
           <w:numId w:val="1"/>
         </w:numPr>
       </w:pPr>
+      <w:r>
+        <w:t xml:space="preserve">Did feature selection with team on: </w:t>
+      </w:r>
+      <w:hyperlink r:id="rId5" w:history="1">
+        <w:r>
+          <w:rPr>
+            <w:rStyle w:val="Hyperlink"/>
+          </w:rPr>
+          <w:t>https://docs.google.com/spreadsheets/d/1qrFCjBWOn3emAx8xtMGC3bpg0CQsx3LMaK1O56ReDO0/edit?usp=sharing</w:t>
+        </w:r>
+      </w:hyperlink>
+    </w:p>
+    <w:p>
+      <w:pPr>
+        <w:pStyle w:val="ListParagraph"/>
+        <w:numPr>
+          <w:ilvl w:val="1"/>
+          <w:numId w:val="1"/>
+        </w:numPr>
+      </w:pPr>
+      <w:r>
+        <w:t>Will use Random Forest to check for Feature importance</w:t>
+      </w:r>
+    </w:p>
+    <w:p>
+      <w:pPr>
+        <w:pStyle w:val="ListParagraph"/>
+        <w:numPr>
+          <w:ilvl w:val="2"/>
+          <w:numId w:val="1"/>
+        </w:numPr>
+      </w:pPr>
+      <w:r>
+        <w:t>Then do linear regression with most important features as baseline</w:t>
+      </w:r>
+    </w:p>
+    <w:p>
+      <w:pPr>
+        <w:pStyle w:val="ListParagraph"/>
+        <w:numPr>
+          <w:ilvl w:val="2"/>
+          <w:numId w:val="1"/>
+        </w:numPr>
+      </w:pPr>
+      <w:r>
+        <w:t>Then do RandomForest &amp; GradBoost &amp; AdaBoost then tune</w:t>
+      </w:r>
+      <w:r>
+        <w:t>/cross validate</w:t>
+      </w:r>
+      <w:r>
+        <w:t xml:space="preserve"> and use best</w:t>
+      </w:r>
+      <w:r>
+        <w:t xml:space="preserve"> model</w:t>
+      </w:r>
       <w:bookmarkStart w:id="0" w:name="_GoBack"/>
       <w:bookmarkEnd w:id="0"/>
     </w:p>
@@ -727,6 +781,27 @@
       <w:contextualSpacing/>
     </w:pPr>
   </w:style>
+  <w:style w:type="character" w:styleId="Hyperlink">
+    <w:name w:val="Hyperlink"/>
+    <w:basedOn w:val="DefaultParagraphFont"/>
+    <w:uiPriority w:val="99"/>
+    <w:unhideWhenUsed/>
+    <w:rsid w:val="0032333D"/>
+    <w:rPr>
+      <w:color w:val="0563C1" w:themeColor="hyperlink"/>
+      <w:u w:val="single"/>
+    </w:rPr>
+  </w:style>
+  <w:style w:type="character" w:styleId="UnresolvedMention">
+    <w:name w:val="Unresolved Mention"/>
+    <w:basedOn w:val="DefaultParagraphFont"/>
+    <w:uiPriority w:val="99"/>
+    <w:rsid w:val="0032333D"/>
+    <w:rPr>
+      <w:color w:val="605E5C"/>
+      <w:shd w:val="clear" w:color="auto" w:fill="E1DFDD"/>
+    </w:rPr>
+  </w:style>
 </w:styles>
 </file>
 

</xml_diff>

<commit_message>
Added encoding code and updated personal report
</commit_message>
<xml_diff>
--- a/joshua-ting-individual-project/Individual-Final-Project-Report/joshua-ting-final-project.docx
+++ b/joshua-ting-individual-project/Individual-Final-Project-Report/joshua-ting-final-project.docx
@@ -77,9 +77,11 @@
           <w:numId w:val="1"/>
         </w:numPr>
       </w:pPr>
+      <w:proofErr w:type="spellStart"/>
       <w:r>
         <w:t>Catboost</w:t>
       </w:r>
+      <w:proofErr w:type="spellEnd"/>
     </w:p>
     <w:p>
       <w:pPr>
@@ -206,7 +208,23 @@
         </w:numPr>
       </w:pPr>
       <w:r>
-        <w:t>Then do RandomForest &amp; GradBoost &amp; AdaBoost then tune</w:t>
+        <w:t xml:space="preserve">Then do </w:t>
+      </w:r>
+      <w:proofErr w:type="spellStart"/>
+      <w:r>
+        <w:t>RandomForest</w:t>
+      </w:r>
+      <w:proofErr w:type="spellEnd"/>
+      <w:r>
+        <w:t xml:space="preserve"> &amp; </w:t>
+      </w:r>
+      <w:proofErr w:type="spellStart"/>
+      <w:r>
+        <w:t>GradBoost</w:t>
+      </w:r>
+      <w:proofErr w:type="spellEnd"/>
+      <w:r>
+        <w:t xml:space="preserve"> &amp; AdaBoost then tune</w:t>
       </w:r>
       <w:r>
         <w:t>/cross validate</w:t>
@@ -216,10 +234,276 @@
       </w:r>
       <w:r>
         <w:t xml:space="preserve"> model</w:t>
+      </w:r>
+    </w:p>
+    <w:p>
+      <w:pPr>
+        <w:pStyle w:val="ListParagraph"/>
+        <w:numPr>
+          <w:ilvl w:val="0"/>
+          <w:numId w:val="1"/>
+        </w:numPr>
+      </w:pPr>
+      <w:r>
+        <w:t>11/12/21 &amp; 11/13/21</w:t>
+      </w:r>
+    </w:p>
+    <w:p>
+      <w:pPr>
+        <w:pStyle w:val="ListParagraph"/>
+        <w:numPr>
+          <w:ilvl w:val="1"/>
+          <w:numId w:val="1"/>
+        </w:numPr>
+      </w:pPr>
+      <w:r>
+        <w:t>Helped out on pre-processing, specifically, worked on encoding of categorical features and feature engineering/extraction.</w:t>
+      </w:r>
+    </w:p>
+    <w:p>
+      <w:pPr>
+        <w:pStyle w:val="ListParagraph"/>
+        <w:numPr>
+          <w:ilvl w:val="1"/>
+          <w:numId w:val="1"/>
+        </w:numPr>
+      </w:pPr>
+      <w:r>
+        <w:t>Worked on function to fit and transform actors, director, and writer frequencies on occurrence from training dataset. This is a proxy for quantifying the popularity of cast, writer, or director. If more than one person, we take the average of the frequencies. We also weighted the frequencies by the order of importance that the person played in the movie from the ‘title_principals.csv’ dataset.</w:t>
+      </w:r>
+    </w:p>
+    <w:p>
+      <w:pPr>
+        <w:pStyle w:val="ListParagraph"/>
+        <w:numPr>
+          <w:ilvl w:val="2"/>
+          <w:numId w:val="1"/>
+        </w:numPr>
+      </w:pPr>
+      <w:r>
+        <w:t>The weight can be calculated as linear model where order of 1 is most important with an assigned weighting of 10/10.</w:t>
+      </w:r>
+    </w:p>
+    <w:p>
+      <w:pPr>
+        <w:pStyle w:val="ListParagraph"/>
+        <w:numPr>
+          <w:ilvl w:val="2"/>
+          <w:numId w:val="1"/>
+        </w:numPr>
+      </w:pPr>
+      <w:r>
+        <w:t>Order of 2 is assigned weighting of 9/10.</w:t>
+      </w:r>
+    </w:p>
+    <w:p>
+      <w:pPr>
+        <w:pStyle w:val="ListParagraph"/>
+        <w:numPr>
+          <w:ilvl w:val="2"/>
+          <w:numId w:val="1"/>
+        </w:numPr>
+      </w:pPr>
+      <w:r>
+        <w:t>Order of 10 is assigned weighting of 1/10.</w:t>
+      </w:r>
+    </w:p>
+    <w:p>
+      <w:pPr>
+        <w:pStyle w:val="ListParagraph"/>
+        <w:numPr>
+          <w:ilvl w:val="2"/>
+          <w:numId w:val="1"/>
+        </w:numPr>
+      </w:pPr>
+      <w:r>
+        <w:t>We can calculate the function based on input ‘order’ to output the desired weighting.</w:t>
+      </w:r>
+    </w:p>
+    <w:p>
+      <w:pPr>
+        <w:pStyle w:val="ListParagraph"/>
+        <w:numPr>
+          <w:ilvl w:val="2"/>
+          <w:numId w:val="1"/>
+        </w:numPr>
+      </w:pPr>
+      <w:r>
+        <w:t xml:space="preserve">This is performed in the </w:t>
+      </w:r>
+      <w:proofErr w:type="spellStart"/>
+      <w:r>
+        <w:t>solve_linear_</w:t>
+      </w:r>
+      <w:proofErr w:type="gramStart"/>
+      <w:r>
+        <w:t>transformation</w:t>
+      </w:r>
+      <w:proofErr w:type="spellEnd"/>
+      <w:r>
+        <w:t>(</w:t>
+      </w:r>
+      <w:proofErr w:type="gramEnd"/>
+      <w:r>
+        <w:t>) function in preprocessing_utils.py where:</w:t>
+      </w:r>
+    </w:p>
+    <w:p>
+      <w:pPr>
+        <w:pStyle w:val="ListParagraph"/>
+        <w:numPr>
+          <w:ilvl w:val="3"/>
+          <w:numId w:val="1"/>
+        </w:numPr>
+        <w:shd w:val="clear" w:color="auto" w:fill="2E3440"/>
+        <w:spacing w:line="270" w:lineRule="atLeast"/>
+        <w:rPr>
+          <w:rFonts w:ascii="Menlo" w:eastAsia="Times New Roman" w:hAnsi="Menlo" w:cs="Menlo"/>
+          <w:color w:val="D8DEE9"/>
+          <w:sz w:val="18"/>
+          <w:szCs w:val="18"/>
+        </w:rPr>
+      </w:pPr>
+      <w:r>
+        <w:rPr>
+          <w:rFonts w:ascii="Menlo" w:eastAsia="Times New Roman" w:hAnsi="Menlo" w:cs="Menlo"/>
+          <w:color w:val="A3BE8C"/>
+          <w:sz w:val="18"/>
+          <w:szCs w:val="18"/>
+        </w:rPr>
+        <w:t>order * m + b = weight multiplier, where m and b's are slope and intercept of our linear transformation</w:t>
+      </w:r>
+    </w:p>
+    <w:p>
+      <w:pPr>
+        <w:pStyle w:val="ListParagraph"/>
+        <w:numPr>
+          <w:ilvl w:val="3"/>
+          <w:numId w:val="1"/>
+        </w:numPr>
+        <w:shd w:val="clear" w:color="auto" w:fill="2E3440"/>
+        <w:spacing w:line="270" w:lineRule="atLeast"/>
+        <w:rPr>
+          <w:rFonts w:ascii="Menlo" w:eastAsia="Times New Roman" w:hAnsi="Menlo" w:cs="Menlo"/>
+          <w:color w:val="D8DEE9"/>
+          <w:sz w:val="18"/>
+          <w:szCs w:val="18"/>
+        </w:rPr>
+      </w:pPr>
+      <w:r>
+        <w:rPr>
+          <w:rFonts w:ascii="Menlo" w:eastAsia="Times New Roman" w:hAnsi="Menlo" w:cs="Menlo"/>
+          <w:color w:val="A3BE8C"/>
+          <w:sz w:val="18"/>
+          <w:szCs w:val="18"/>
+        </w:rPr>
+        <w:lastRenderedPageBreak/>
+        <w:t xml:space="preserve">    </w:t>
+      </w:r>
+      <w:proofErr w:type="spellStart"/>
+      <w:r>
+        <w:rPr>
+          <w:rFonts w:ascii="Menlo" w:eastAsia="Times New Roman" w:hAnsi="Menlo" w:cs="Menlo"/>
+          <w:color w:val="A3BE8C"/>
+          <w:sz w:val="18"/>
+          <w:szCs w:val="18"/>
+        </w:rPr>
+        <w:t>ie</w:t>
+      </w:r>
+      <w:proofErr w:type="spellEnd"/>
+      <w:r>
+        <w:rPr>
+          <w:rFonts w:ascii="Menlo" w:eastAsia="Times New Roman" w:hAnsi="Menlo" w:cs="Menlo"/>
+          <w:color w:val="A3BE8C"/>
+          <w:sz w:val="18"/>
+          <w:szCs w:val="18"/>
+        </w:rPr>
+        <w:t>: 1m + b = 10/10, 2m + b = 9/10, 3m + b = 8/10, ...., 10m + b = 1/10</w:t>
+      </w:r>
+    </w:p>
+    <w:p>
+      <w:pPr>
+        <w:pStyle w:val="ListParagraph"/>
+        <w:numPr>
+          <w:ilvl w:val="1"/>
+          <w:numId w:val="1"/>
+        </w:numPr>
+      </w:pPr>
+      <w:r>
+        <w:t>Next up is working on the encodings for</w:t>
+      </w:r>
+    </w:p>
+    <w:p>
+      <w:pPr>
+        <w:pStyle w:val="ListParagraph"/>
+        <w:numPr>
+          <w:ilvl w:val="2"/>
+          <w:numId w:val="1"/>
+        </w:numPr>
+      </w:pPr>
+      <w:r>
+        <w:t>Genres: genre1, genre2, genre3 will be binary encoded</w:t>
+      </w:r>
+    </w:p>
+    <w:p>
+      <w:pPr>
+        <w:pStyle w:val="ListParagraph"/>
+        <w:numPr>
+          <w:ilvl w:val="2"/>
+          <w:numId w:val="1"/>
+        </w:numPr>
+      </w:pPr>
+      <w:r>
+        <w:t xml:space="preserve">Production company: </w:t>
+      </w:r>
+      <w:proofErr w:type="gramStart"/>
+      <w:r>
+        <w:t>also</w:t>
+      </w:r>
+      <w:proofErr w:type="gramEnd"/>
+      <w:r>
+        <w:t xml:space="preserve"> frequency based but without order of importance weighting</w:t>
+      </w:r>
+    </w:p>
+    <w:p>
+      <w:pPr>
+        <w:pStyle w:val="ListParagraph"/>
+        <w:numPr>
+          <w:ilvl w:val="2"/>
+          <w:numId w:val="1"/>
+        </w:numPr>
+      </w:pPr>
+      <w:r>
+        <w:t>Title: n words, ratio long words, ratio of vowels</w:t>
+      </w:r>
+    </w:p>
+    <w:p>
+      <w:pPr>
+        <w:pStyle w:val="ListParagraph"/>
+        <w:numPr>
+          <w:ilvl w:val="2"/>
+          <w:numId w:val="1"/>
+        </w:numPr>
+      </w:pPr>
+      <w:r>
+        <w:t xml:space="preserve">Description: </w:t>
+      </w:r>
+      <w:r>
+        <w:t>n words, ratio long words, ratio of vowels</w:t>
+      </w:r>
+      <w:r>
+        <w:t>, ratio of punctuation, ratio of capital letters, ratio of capital letters after first word</w:t>
       </w:r>
       <w:bookmarkStart w:id="0" w:name="_GoBack"/>
       <w:bookmarkEnd w:id="0"/>
     </w:p>
+    <w:p>
+      <w:pPr>
+        <w:pStyle w:val="ListParagraph"/>
+        <w:ind w:left="2160"/>
+      </w:pPr>
+    </w:p>
+    <w:p/>
     <w:sectPr>
       <w:pgSz w:w="12240" w:h="15840"/>
       <w:pgMar w:top="1440" w:right="1440" w:bottom="1440" w:left="1440" w:header="720" w:footer="720" w:gutter="0"/>
@@ -272,7 +556,7 @@
         <w:rFonts w:ascii="Wingdings" w:hAnsi="Wingdings" w:hint="default"/>
       </w:rPr>
     </w:lvl>
-    <w:lvl w:ilvl="3" w:tplc="04090001" w:tentative="1">
+    <w:lvl w:ilvl="3" w:tplc="04090001">
       <w:start w:val="1"/>
       <w:numFmt w:val="bullet"/>
       <w:lvlText w:val=""/>

</xml_diff>